<commit_message>
Remove old hw4. Update new doc
</commit_message>
<xml_diff>
--- a/homework4/hw4_updated.docx
+++ b/homework4/hw4_updated.docx
@@ -1,6 +1,6 @@
 
 <file path=word/document.xml><?xml version="1.0" encoding="utf-8"?>
-<w:document xmlns:wpc="http://schemas.microsoft.com/office/word/2010/wordprocessingCanvas" xmlns:mo="http://schemas.microsoft.com/office/mac/office/2008/main" xmlns:mc="http://schemas.openxmlformats.org/markup-compatibility/2006" xmlns:mv="urn:schemas-microsoft-com:mac:vml" xmlns:o="urn:schemas-microsoft-com:office:office" xmlns:r="http://schemas.openxmlformats.org/officeDocument/2006/relationships" xmlns:m="http://schemas.openxmlformats.org/officeDocument/2006/math" xmlns:v="urn:schemas-microsoft-com:vml" xmlns:wp14="http://schemas.microsoft.com/office/word/2010/wordprocessingDrawing" xmlns:wp="http://schemas.openxmlformats.org/drawingml/2006/wordprocessingDrawing" xmlns:w10="urn:schemas-microsoft-com:office:word" xmlns:w="http://schemas.openxmlformats.org/wordprocessingml/2006/main" xmlns:w14="http://schemas.microsoft.com/office/word/2010/wordml" xmlns:w15="http://schemas.microsoft.com/office/word/2012/wordml" xmlns:wpg="http://schemas.microsoft.com/office/word/2010/wordprocessingGroup" xmlns:wpi="http://schemas.microsoft.com/office/word/2010/wordprocessingInk" xmlns:wne="http://schemas.microsoft.com/office/word/2006/wordml" xmlns:wps="http://schemas.microsoft.com/office/word/2010/wordprocessingShape" mc:Ignorable="w14 w15 wp14">
+<w:document xmlns:wpc="http://schemas.microsoft.com/office/word/2010/wordprocessingCanvas" xmlns:cx="http://schemas.microsoft.com/office/drawing/2014/chartex" xmlns:cx1="http://schemas.microsoft.com/office/drawing/2015/9/8/chartex" xmlns:mc="http://schemas.openxmlformats.org/markup-compatibility/2006" xmlns:o="urn:schemas-microsoft-com:office:office" xmlns:r="http://schemas.openxmlformats.org/officeDocument/2006/relationships" xmlns:m="http://schemas.openxmlformats.org/officeDocument/2006/math" xmlns:v="urn:schemas-microsoft-com:vml" xmlns:wp14="http://schemas.microsoft.com/office/word/2010/wordprocessingDrawing" xmlns:wp="http://schemas.openxmlformats.org/drawingml/2006/wordprocessingDrawing" xmlns:w10="urn:schemas-microsoft-com:office:word" xmlns:w="http://schemas.openxmlformats.org/wordprocessingml/2006/main" xmlns:w14="http://schemas.microsoft.com/office/word/2010/wordml" xmlns:w15="http://schemas.microsoft.com/office/word/2012/wordml" xmlns:w16se="http://schemas.microsoft.com/office/word/2015/wordml/symex" xmlns:wpg="http://schemas.microsoft.com/office/word/2010/wordprocessingGroup" xmlns:wpi="http://schemas.microsoft.com/office/word/2010/wordprocessingInk" xmlns:wne="http://schemas.microsoft.com/office/word/2006/wordml" xmlns:wps="http://schemas.microsoft.com/office/word/2010/wordprocessingShape" mc:Ignorable="w14 w15 w16se wp14">
   <w:body>
     <w:p>
       <w:pPr>
@@ -24,21 +24,7 @@
         <w:rPr>
           <w:rtl/>
         </w:rPr>
-        <w:t xml:space="preserve">אופיר </w:t>
-      </w:r>
-      <w:proofErr w:type="spellStart"/>
-      <w:r>
-        <w:rPr>
-          <w:rtl/>
-        </w:rPr>
-        <w:t>קרנגל</w:t>
-      </w:r>
-      <w:proofErr w:type="spellEnd"/>
-      <w:r>
-        <w:rPr>
-          <w:rtl/>
-        </w:rPr>
-        <w:t xml:space="preserve"> </w:t>
+        <w:t xml:space="preserve">אופיר קרנגל </w:t>
       </w:r>
       <w:r>
         <w:t>302621305</w:t>
@@ -55,21 +41,7 @@
         <w:rPr>
           <w:rtl/>
         </w:rPr>
-        <w:t xml:space="preserve">רומן </w:t>
-      </w:r>
-      <w:proofErr w:type="spellStart"/>
-      <w:r>
-        <w:rPr>
-          <w:rtl/>
-        </w:rPr>
-        <w:t>אברמזון</w:t>
-      </w:r>
-      <w:proofErr w:type="spellEnd"/>
-      <w:r>
-        <w:rPr>
-          <w:rtl/>
-        </w:rPr>
-        <w:t xml:space="preserve"> </w:t>
+        <w:t xml:space="preserve">רומן אברמזון </w:t>
       </w:r>
       <w:r>
         <w:t>306359001</w:t>
@@ -166,23 +138,7 @@
           <w:rFonts w:hint="cs"/>
           <w:rtl/>
         </w:rPr>
-        <w:t xml:space="preserve"> שמגדיר משפחה של אלגוריתמים, מבצע </w:t>
-      </w:r>
-      <w:proofErr w:type="spellStart"/>
-      <w:r>
-        <w:rPr>
-          <w:rFonts w:hint="cs"/>
-          <w:rtl/>
-        </w:rPr>
-        <w:t>אנקפלוציה</w:t>
-      </w:r>
-      <w:proofErr w:type="spellEnd"/>
-      <w:r>
-        <w:rPr>
-          <w:rFonts w:hint="cs"/>
-          <w:rtl/>
-        </w:rPr>
-        <w:t xml:space="preserve"> ובכך מאפשר החלפה קלה בזמן הריצה. במקרה שלנו, ישנן שתי אופציות לסידור ב </w:t>
+        <w:t xml:space="preserve"> שמגדיר משפחה של אלגוריתמים, מבצע אנקפלוציה ובכך מאפשר החלפה קלה בזמן הריצה. במקרה שלנו, ישנן שתי אופציות לסידור ב </w:t>
       </w:r>
       <w:r>
         <w:t>containers</w:t>
@@ -194,11 +150,9 @@
         </w:rPr>
         <w:t xml:space="preserve"> : </w:t>
       </w:r>
-      <w:proofErr w:type="spellStart"/>
       <w:r>
         <w:t>FlowLayout</w:t>
       </w:r>
-      <w:proofErr w:type="spellEnd"/>
       <w:r>
         <w:rPr>
           <w:rFonts w:hint="cs"/>
@@ -206,11 +160,9 @@
         </w:rPr>
         <w:t xml:space="preserve"> או </w:t>
       </w:r>
-      <w:proofErr w:type="spellStart"/>
       <w:r>
         <w:t>GridLayout</w:t>
       </w:r>
-      <w:proofErr w:type="spellEnd"/>
       <w:r>
         <w:rPr>
           <w:rFonts w:hint="cs"/>
@@ -218,11 +170,9 @@
         </w:rPr>
         <w:t xml:space="preserve"> (כאשר שניהם מממשות את הממשק </w:t>
       </w:r>
-      <w:proofErr w:type="spellStart"/>
       <w:r>
         <w:t>LayoutManager</w:t>
       </w:r>
-      <w:proofErr w:type="spellEnd"/>
       <w:r>
         <w:rPr>
           <w:rFonts w:hint="cs"/>
@@ -238,13 +188,18 @@
           <w:rFonts w:hint="cs"/>
           <w:rtl/>
         </w:rPr>
-        <w:t xml:space="preserve"> חדש בזמן ריצה, הסידור שלו מקבע לפי הפרמטר המוכנס ב </w:t>
-      </w:r>
-      <w:proofErr w:type="spellStart"/>
+        <w:t xml:space="preserve"> חדש בזמן ריצה, הסידור שלו נ</w:t>
+      </w:r>
+      <w:r>
+        <w:rPr>
+          <w:rFonts w:hint="cs"/>
+          <w:rtl/>
+        </w:rPr>
+        <w:t xml:space="preserve">קבע לפי הפרמטר המוכנס ב </w:t>
+      </w:r>
       <w:r>
         <w:t>setLayout</w:t>
       </w:r>
-      <w:proofErr w:type="spellEnd"/>
       <w:r>
         <w:rPr>
           <w:rFonts w:hint="cs"/>
@@ -252,11 +207,9 @@
         </w:rPr>
         <w:t xml:space="preserve"> (הפרמטר מסוג </w:t>
       </w:r>
-      <w:proofErr w:type="spellStart"/>
       <w:r>
         <w:t>LayoutManager</w:t>
       </w:r>
-      <w:proofErr w:type="spellEnd"/>
       <w:r>
         <w:rPr>
           <w:rFonts w:hint="cs"/>
@@ -371,11 +324,9 @@
         </w:rPr>
         <w:t xml:space="preserve">וג הסידור שלו במתודה </w:t>
       </w:r>
-      <w:proofErr w:type="spellStart"/>
       <w:r>
         <w:t>setLayout</w:t>
       </w:r>
-      <w:proofErr w:type="spellEnd"/>
       <w:r>
         <w:rPr>
           <w:rFonts w:hint="cs"/>
@@ -383,11 +334,9 @@
         </w:rPr>
         <w:t xml:space="preserve"> כאשר סידור יכול להיות או </w:t>
       </w:r>
-      <w:proofErr w:type="spellStart"/>
       <w:r>
         <w:t>FlowLayout</w:t>
       </w:r>
-      <w:proofErr w:type="spellEnd"/>
       <w:r>
         <w:rPr>
           <w:rFonts w:hint="cs"/>
@@ -395,11 +344,9 @@
         </w:rPr>
         <w:t xml:space="preserve"> או </w:t>
       </w:r>
-      <w:proofErr w:type="spellStart"/>
       <w:r>
         <w:t>GridLayout</w:t>
       </w:r>
-      <w:proofErr w:type="spellEnd"/>
       <w:r>
         <w:rPr>
           <w:rFonts w:hint="cs"/>
@@ -450,32 +397,30 @@
     <w:p>
       <w:pPr>
         <w:bidi/>
-        <w:rPr>
-          <w:rtl/>
-        </w:rPr>
-      </w:pPr>
-      <w:r>
-        <w:rPr>
-          <w:rFonts w:hint="cs"/>
-          <w:rtl/>
-        </w:rPr>
-        <w:t xml:space="preserve">במימוש </w:t>
-      </w:r>
-      <w:proofErr w:type="spellStart"/>
-      <w:r>
-        <w:rPr>
-          <w:rFonts w:hint="cs"/>
-          <w:rtl/>
-        </w:rPr>
-        <w:t>הצאט</w:t>
-      </w:r>
-      <w:proofErr w:type="spellEnd"/>
-      <w:r>
-        <w:rPr>
-          <w:rFonts w:hint="cs"/>
-          <w:rtl/>
-        </w:rPr>
-        <w:t xml:space="preserve"> השתמשנו במחלקות הבאות:</w:t>
+      </w:pPr>
+      <w:r>
+        <w:rPr>
+          <w:rFonts w:hint="cs"/>
+          <w:rtl/>
+        </w:rPr>
+        <w:t>במ</w:t>
+      </w:r>
+      <w:r>
+        <w:rPr>
+          <w:rFonts w:hint="cs"/>
+          <w:rtl/>
+        </w:rPr>
+        <w:t xml:space="preserve">ימוש הצאט השתמשנו במחלקות הבאות. כולן שייכות ל </w:t>
+      </w:r>
+      <w:r>
+        <w:t>homework4 package</w:t>
+      </w:r>
+      <w:r>
+        <w:rPr>
+          <w:rFonts w:hint="cs"/>
+          <w:rtl/>
+        </w:rPr>
+        <w:t>:</w:t>
       </w:r>
     </w:p>
     <w:p>
@@ -518,23 +463,7 @@
           <w:rFonts w:hint="cs"/>
           <w:rtl/>
         </w:rPr>
-        <w:t xml:space="preserve"> שבו מתנהלים </w:t>
-      </w:r>
-      <w:proofErr w:type="spellStart"/>
-      <w:r>
-        <w:rPr>
-          <w:rFonts w:hint="cs"/>
-          <w:rtl/>
-        </w:rPr>
-        <w:t>הצאטים</w:t>
-      </w:r>
-      <w:proofErr w:type="spellEnd"/>
-      <w:r>
-        <w:rPr>
-          <w:rFonts w:hint="cs"/>
-          <w:rtl/>
-        </w:rPr>
-        <w:t xml:space="preserve"> של ארבעת הסטודנטים.</w:t>
+        <w:t xml:space="preserve"> שבו מתנהלים הצאטים של ארבעת הסטודנטים.</w:t>
       </w:r>
       <w:r>
         <w:t xml:space="preserve"> </w:t>
@@ -544,23 +473,7 @@
           <w:rFonts w:hint="cs"/>
           <w:rtl/>
         </w:rPr>
-        <w:t xml:space="preserve">מכיל ארבעה פאנלים. כל פאנל מכיל מקום להכנסת טקסט חדש ואת תוכן </w:t>
-      </w:r>
-      <w:proofErr w:type="spellStart"/>
-      <w:r>
-        <w:rPr>
-          <w:rFonts w:hint="cs"/>
-          <w:rtl/>
-        </w:rPr>
-        <w:t>הצאט</w:t>
-      </w:r>
-      <w:proofErr w:type="spellEnd"/>
-      <w:r>
-        <w:rPr>
-          <w:rFonts w:hint="cs"/>
-          <w:rtl/>
-        </w:rPr>
-        <w:t xml:space="preserve"> הקיים.</w:t>
+        <w:t>מכיל ארבעה פאנלים. כל פאנל מכיל מקום להכנסת טקסט חדש ואת תוכן הצאט הקיים.</w:t>
       </w:r>
     </w:p>
     <w:p>
@@ -696,11 +609,9 @@
         </w:rPr>
         <w:t xml:space="preserve"> מפעיל את </w:t>
       </w:r>
-      <w:proofErr w:type="spellStart"/>
       <w:r>
         <w:t>notifyObservers</w:t>
       </w:r>
-      <w:proofErr w:type="spellEnd"/>
       <w:r>
         <w:rPr>
           <w:rFonts w:hint="cs"/>
@@ -726,11 +637,9 @@
         </w:numPr>
         <w:bidi/>
       </w:pPr>
-      <w:proofErr w:type="spellStart"/>
       <w:r>
         <w:t>ChatUpdater</w:t>
       </w:r>
-      <w:proofErr w:type="spellEnd"/>
       <w:r>
         <w:rPr>
           <w:rFonts w:hint="cs"/>
@@ -781,11 +690,9 @@
         </w:rPr>
         <w:t xml:space="preserve"> ישנם ארבעה מופעים של </w:t>
       </w:r>
-      <w:proofErr w:type="spellStart"/>
       <w:r>
         <w:t>ChatUpdaters</w:t>
       </w:r>
-      <w:proofErr w:type="spellEnd"/>
       <w:r>
         <w:rPr>
           <w:rFonts w:hint="cs"/>
@@ -811,11 +718,9 @@
         </w:numPr>
         <w:bidi/>
       </w:pPr>
-      <w:proofErr w:type="spellStart"/>
       <w:r>
         <w:t>ChatFont</w:t>
       </w:r>
-      <w:proofErr w:type="spellEnd"/>
       <w:r>
         <w:rPr>
           <w:rFonts w:hint="cs"/>
@@ -843,11 +748,9 @@
         </w:rPr>
         <w:t xml:space="preserve">מממש ממשק של גופן הטקסט. מכיל מתודה בשם </w:t>
       </w:r>
-      <w:proofErr w:type="spellStart"/>
       <w:r>
         <w:t>setFont</w:t>
       </w:r>
-      <w:proofErr w:type="spellEnd"/>
       <w:r>
         <w:rPr>
           <w:rFonts w:hint="cs"/>
@@ -873,27 +776,9 @@
         </w:numPr>
         <w:bidi/>
       </w:pPr>
-      <w:proofErr w:type="spellStart"/>
-      <w:r>
-        <w:t>ChatRegularFont</w:t>
-      </w:r>
-      <w:proofErr w:type="spellEnd"/>
-      <w:r>
-        <w:t xml:space="preserve">, </w:t>
-      </w:r>
-      <w:proofErr w:type="spellStart"/>
-      <w:r>
-        <w:t>ChatBoldFont</w:t>
-      </w:r>
-      <w:proofErr w:type="spellEnd"/>
-      <w:r>
-        <w:t xml:space="preserve">, </w:t>
-      </w:r>
-      <w:proofErr w:type="spellStart"/>
-      <w:r>
-        <w:t>ChatItalicFont</w:t>
-      </w:r>
-      <w:proofErr w:type="spellEnd"/>
+      <w:r>
+        <w:t>ChatRegularFont, ChatBoldFont, ChatItalicFont</w:t>
+      </w:r>
       <w:r>
         <w:rPr>
           <w:rFonts w:hint="cs"/>
@@ -914,11 +799,9 @@
         </w:rPr>
         <w:t xml:space="preserve"> מממשות את הממשק </w:t>
       </w:r>
-      <w:proofErr w:type="spellStart"/>
       <w:r>
         <w:t>ChatFont</w:t>
       </w:r>
-      <w:proofErr w:type="spellEnd"/>
       <w:r>
         <w:rPr>
           <w:rFonts w:hint="cs"/>
@@ -965,23 +848,7 @@
           <w:rFonts w:hint="cs"/>
           <w:rtl/>
         </w:rPr>
-        <w:t xml:space="preserve">מהלך </w:t>
-      </w:r>
-      <w:proofErr w:type="spellStart"/>
-      <w:r>
-        <w:rPr>
-          <w:rFonts w:hint="cs"/>
-          <w:rtl/>
-        </w:rPr>
-        <w:t>הצאט</w:t>
-      </w:r>
-      <w:proofErr w:type="spellEnd"/>
-      <w:r>
-        <w:rPr>
-          <w:rFonts w:hint="cs"/>
-          <w:rtl/>
-        </w:rPr>
-        <w:t>:</w:t>
+        <w:t>מהלך הצאט:</w:t>
       </w:r>
     </w:p>
     <w:p>
@@ -1018,11 +885,9 @@
         </w:rPr>
         <w:t xml:space="preserve"> המתאים מעדכן שמצבו השתנה ומדווח לכל </w:t>
       </w:r>
-      <w:proofErr w:type="spellStart"/>
       <w:r>
         <w:t>ChatUpdater</w:t>
       </w:r>
-      <w:proofErr w:type="spellEnd"/>
       <w:r>
         <w:rPr>
           <w:rFonts w:hint="cs"/>
@@ -1030,11 +895,9 @@
         </w:rPr>
         <w:t xml:space="preserve"> (ע"י המתודה </w:t>
       </w:r>
-      <w:proofErr w:type="spellStart"/>
       <w:r>
         <w:t>notifyObservers</w:t>
       </w:r>
-      <w:proofErr w:type="spellEnd"/>
       <w:r>
         <w:rPr>
           <w:rFonts w:hint="cs"/>
@@ -1042,33 +905,15 @@
         </w:rPr>
         <w:t xml:space="preserve">). המתודה מעבירה כפרמטר את המחזורת עם שם הסטודנט והטקסט שהוכנס. כתגובה לכן, כל </w:t>
       </w:r>
-      <w:proofErr w:type="spellStart"/>
       <w:r>
         <w:t>ChatUpdater</w:t>
       </w:r>
-      <w:proofErr w:type="spellEnd"/>
-      <w:r>
-        <w:rPr>
-          <w:rFonts w:hint="cs"/>
-          <w:rtl/>
-        </w:rPr>
-        <w:t xml:space="preserve"> מעדכן את תוכן </w:t>
-      </w:r>
-      <w:proofErr w:type="spellStart"/>
-      <w:r>
-        <w:rPr>
-          <w:rFonts w:hint="cs"/>
-          <w:rtl/>
-        </w:rPr>
-        <w:t>הצאט</w:t>
-      </w:r>
-      <w:proofErr w:type="spellEnd"/>
-      <w:r>
-        <w:rPr>
-          <w:rFonts w:hint="cs"/>
-          <w:rtl/>
-        </w:rPr>
-        <w:t xml:space="preserve"> שלו ומכניס את הטקסט החדש. ה </w:t>
+      <w:r>
+        <w:rPr>
+          <w:rFonts w:hint="cs"/>
+          <w:rtl/>
+        </w:rPr>
+        <w:t xml:space="preserve"> מעדכן את תוכן הצאט שלו ומכניס את הטקסט החדש. ה </w:t>
       </w:r>
       <w:r>
         <w:t>design pattern</w:t>
@@ -1103,45 +948,11 @@
           <w:rFonts w:hint="cs"/>
           <w:rtl/>
         </w:rPr>
-        <w:t xml:space="preserve">בתחתית </w:t>
-      </w:r>
-      <w:proofErr w:type="spellStart"/>
-      <w:r>
-        <w:rPr>
-          <w:rFonts w:hint="cs"/>
-          <w:rtl/>
-        </w:rPr>
-        <w:t>הצאט</w:t>
-      </w:r>
-      <w:proofErr w:type="spellEnd"/>
-      <w:r>
-        <w:rPr>
-          <w:rFonts w:hint="cs"/>
-          <w:rtl/>
-        </w:rPr>
-        <w:t xml:space="preserve"> ישנה רשימה לבחירת גופן. ברגע שגופן משתנה, </w:t>
-      </w:r>
-      <w:proofErr w:type="spellStart"/>
-      <w:r>
-        <w:rPr>
-          <w:rFonts w:hint="cs"/>
-          <w:rtl/>
-        </w:rPr>
-        <w:t>הצאט</w:t>
-      </w:r>
-      <w:proofErr w:type="spellEnd"/>
-      <w:r>
-        <w:rPr>
-          <w:rFonts w:hint="cs"/>
-          <w:rtl/>
-        </w:rPr>
-        <w:t xml:space="preserve"> מקבל את האינדקס ברשימה, יוצר מופע מתאים של </w:t>
-      </w:r>
-      <w:proofErr w:type="spellStart"/>
+        <w:t xml:space="preserve">בתחתית הצאט ישנה רשימה לבחירת גופן. ברגע שגופן משתנה, הצאט מקבל את האינדקס ברשימה, יוצר מופע מתאים של </w:t>
+      </w:r>
       <w:r>
         <w:t>ChatFont</w:t>
       </w:r>
-      <w:proofErr w:type="spellEnd"/>
       <w:r>
         <w:rPr>
           <w:rFonts w:hint="cs"/>
@@ -1149,49 +960,15 @@
         </w:rPr>
         <w:t xml:space="preserve"> (</w:t>
       </w:r>
-      <w:proofErr w:type="spellStart"/>
-      <w:r>
-        <w:t>ChatRegularFont</w:t>
-      </w:r>
-      <w:proofErr w:type="spellEnd"/>
-      <w:r>
-        <w:t xml:space="preserve">, </w:t>
-      </w:r>
-      <w:proofErr w:type="spellStart"/>
-      <w:r>
-        <w:t>ChatBoldFont</w:t>
-      </w:r>
-      <w:proofErr w:type="spellEnd"/>
-      <w:r>
-        <w:t xml:space="preserve">, </w:t>
-      </w:r>
-      <w:proofErr w:type="spellStart"/>
-      <w:r>
-        <w:t>ChatItalicFont</w:t>
-      </w:r>
-      <w:proofErr w:type="spellEnd"/>
-      <w:r>
-        <w:rPr>
-          <w:rFonts w:hint="cs"/>
-          <w:rtl/>
-        </w:rPr>
-        <w:t xml:space="preserve">) ואז מעדכן את </w:t>
-      </w:r>
-      <w:proofErr w:type="spellStart"/>
-      <w:r>
-        <w:rPr>
-          <w:rFonts w:hint="cs"/>
-          <w:rtl/>
-        </w:rPr>
-        <w:t>הצאט</w:t>
-      </w:r>
-      <w:proofErr w:type="spellEnd"/>
-      <w:r>
-        <w:rPr>
-          <w:rFonts w:hint="cs"/>
-          <w:rtl/>
-        </w:rPr>
-        <w:t xml:space="preserve"> של הסטודנט הרלוונטי. ה </w:t>
+      <w:r>
+        <w:t>ChatRegularFont, ChatBoldFont, ChatItalicFont</w:t>
+      </w:r>
+      <w:r>
+        <w:rPr>
+          <w:rFonts w:hint="cs"/>
+          <w:rtl/>
+        </w:rPr>
+        <w:t xml:space="preserve">) ואז מעדכן את הצאט של הסטודנט הרלוונטי. ה </w:t>
       </w:r>
       <w:r>
         <w:t>design pattern</w:t>
@@ -1249,16 +1026,29 @@
       <w:pPr>
         <w:bidi/>
         <w:rPr>
-          <w:rtl/>
-        </w:rPr>
-      </w:pPr>
-      <w:r>
-        <w:rPr>
-          <w:rFonts w:hint="cs"/>
-          <w:rtl/>
-        </w:rPr>
-        <w:t>הקוד מומש באופן הבא:</w:t>
-      </w:r>
+          <w:rFonts w:hint="cs"/>
+          <w:rtl/>
+        </w:rPr>
+      </w:pPr>
+      <w:r>
+        <w:rPr>
+          <w:rFonts w:hint="cs"/>
+          <w:rtl/>
+        </w:rPr>
+        <w:t xml:space="preserve">הקוד מומש באופן הבא (ב </w:t>
+      </w:r>
+      <w:r>
+        <w:t>ex3 package</w:t>
+      </w:r>
+      <w:r>
+        <w:rPr>
+          <w:rFonts w:hint="cs"/>
+          <w:rtl/>
+        </w:rPr>
+        <w:t>):</w:t>
+      </w:r>
+      <w:bookmarkStart w:id="0" w:name="_GoBack"/>
+      <w:bookmarkEnd w:id="0"/>
     </w:p>
     <w:p>
       <w:pPr>
@@ -1272,9 +1062,9 @@
           <w:noProof/>
         </w:rPr>
         <w:drawing>
-          <wp:inline distT="0" distB="0" distL="0" distR="0" wp14:anchorId="603ACDC0" wp14:editId="4AF438CF">
-            <wp:extent cx="6503637" cy="3265715"/>
-            <wp:effectExtent l="0" t="0" r="0" b="0"/>
+          <wp:inline distT="0" distB="0" distL="0" distR="0" wp14:anchorId="603ACDC0" wp14:editId="66FA0762">
+            <wp:extent cx="6482826" cy="3255264"/>
+            <wp:effectExtent l="0" t="0" r="0" b="2540"/>
             <wp:docPr id="3" name="Picture 3"/>
             <wp:cNvGraphicFramePr>
               <a:graphicFrameLocks xmlns:a="http://schemas.openxmlformats.org/drawingml/2006/main" noChangeAspect="1"/>
@@ -1295,7 +1085,7 @@
                   <pic:spPr>
                     <a:xfrm>
                       <a:off x="0" y="0"/>
-                      <a:ext cx="6509443" cy="3268630"/>
+                      <a:ext cx="6503284" cy="3265537"/>
                     </a:xfrm>
                     <a:prstGeom prst="rect">
                       <a:avLst/>
@@ -1355,23 +1145,7 @@
           <w:rFonts w:hint="cs"/>
           <w:rtl/>
         </w:rPr>
-        <w:t xml:space="preserve">בשאלה נתבקשו לממש חישוב ביטויים </w:t>
-      </w:r>
-      <w:proofErr w:type="spellStart"/>
-      <w:r>
-        <w:rPr>
-          <w:rFonts w:hint="cs"/>
-          <w:rtl/>
-        </w:rPr>
-        <w:t>אריתמטים</w:t>
-      </w:r>
-      <w:proofErr w:type="spellEnd"/>
-      <w:r>
-        <w:rPr>
-          <w:rFonts w:hint="cs"/>
-          <w:rtl/>
-        </w:rPr>
-        <w:t>. הביטויים הנ"ל הם חיבור, חיסור, כפל, חילוק ומינוס לפני מספר. חלק מהביטויים מקבלים איבר אחד וחלק שניים. כל אחד מהם יכול לקבל או מספר או ביטוי.</w:t>
+        <w:t>בשאלה נתבקשו לממש חישוב ביטויים אריתמטים. הביטויים הנ"ל הם חיבור, חיסור, כפל, חילוק ומינוס לפני מספר. חלק מהביטויים מקבלים איבר אחד וחלק שניים. כל אחד מהם יכול לקבל או מספר או ביטוי.</w:t>
       </w:r>
     </w:p>
     <w:p>
@@ -1476,21 +1250,11 @@
         </w:numPr>
         <w:bidi/>
       </w:pPr>
-      <w:proofErr w:type="spellStart"/>
-      <w:proofErr w:type="gramStart"/>
       <w:r>
         <w:t>e</w:t>
       </w:r>
       <w:r>
-        <w:t>val</w:t>
-      </w:r>
-      <w:proofErr w:type="spellEnd"/>
-      <w:r>
-        <w:t>(</w:t>
-      </w:r>
-      <w:proofErr w:type="gramEnd"/>
-      <w:r>
-        <w:t>)</w:t>
+        <w:t>val()</w:t>
       </w:r>
       <w:r>
         <w:rPr>
@@ -1509,18 +1273,8 @@
         </w:numPr>
         <w:bidi/>
       </w:pPr>
-      <w:proofErr w:type="spellStart"/>
-      <w:proofErr w:type="gramStart"/>
-      <w:r>
-        <w:t>toString</w:t>
-      </w:r>
-      <w:proofErr w:type="spellEnd"/>
-      <w:r>
-        <w:t>(</w:t>
-      </w:r>
-      <w:proofErr w:type="gramEnd"/>
-      <w:r>
-        <w:t>)</w:t>
+      <w:r>
+        <w:t>toString()</w:t>
       </w:r>
       <w:r>
         <w:rPr>
@@ -1573,23 +1327,7 @@
           <w:rFonts w:hint="cs"/>
           <w:rtl/>
         </w:rPr>
-        <w:t xml:space="preserve"> </w:t>
-      </w:r>
-      <w:proofErr w:type="spellStart"/>
-      <w:r>
-        <w:rPr>
-          <w:rFonts w:hint="cs"/>
-          <w:rtl/>
-        </w:rPr>
-        <w:t>וב</w:t>
-      </w:r>
-      <w:proofErr w:type="spellEnd"/>
-      <w:r>
-        <w:rPr>
-          <w:rFonts w:hint="cs"/>
-          <w:rtl/>
-        </w:rPr>
-        <w:t xml:space="preserve"> </w:t>
+        <w:t xml:space="preserve"> וב </w:t>
       </w:r>
       <w:r>
         <w:t>constructor</w:t>
@@ -1599,23 +1337,7 @@
           <w:rFonts w:hint="cs"/>
           <w:rtl/>
         </w:rPr>
-        <w:t xml:space="preserve"> </w:t>
-      </w:r>
-      <w:proofErr w:type="spellStart"/>
-      <w:r>
-        <w:rPr>
-          <w:rFonts w:hint="cs"/>
-          <w:rtl/>
-        </w:rPr>
-        <w:t>איפשרנו</w:t>
-      </w:r>
-      <w:proofErr w:type="spellEnd"/>
-      <w:r>
-        <w:rPr>
-          <w:rFonts w:hint="cs"/>
-          <w:rtl/>
-        </w:rPr>
-        <w:t xml:space="preserve"> לקבל פרמטר אחד או שניים מסוג </w:t>
+        <w:t xml:space="preserve"> איפשרנו לקבל פרמטר אחד או שניים מסוג </w:t>
       </w:r>
       <w:r>
         <w:t>Number</w:t>
@@ -1637,13 +1359,8 @@
         </w:rPr>
         <w:t xml:space="preserve"> נדרשנו לממש את </w:t>
       </w:r>
-      <w:proofErr w:type="spellStart"/>
-      <w:r>
-        <w:t>doubleValue</w:t>
-      </w:r>
-      <w:proofErr w:type="spellEnd"/>
-      <w:r>
-        <w:t>()</w:t>
+      <w:r>
+        <w:t>doubleValue()</w:t>
       </w:r>
       <w:r>
         <w:rPr>
@@ -1652,13 +1369,8 @@
         </w:rPr>
         <w:t xml:space="preserve"> ולמעשה קבענו שהערך שיוחזר הוא אותו ערך של </w:t>
       </w:r>
-      <w:proofErr w:type="spellStart"/>
-      <w:r>
-        <w:t>eval</w:t>
-      </w:r>
-      <w:proofErr w:type="spellEnd"/>
-      <w:r>
-        <w:t>()</w:t>
+      <w:r>
+        <w:t>eval()</w:t>
       </w:r>
       <w:r>
         <w:rPr>
@@ -1691,47 +1403,10 @@
           <w:rFonts w:hint="cs"/>
           <w:rtl/>
         </w:rPr>
-        <w:t xml:space="preserve">כל אחת מהביטויים </w:t>
-      </w:r>
-      <w:proofErr w:type="spellStart"/>
-      <w:r>
-        <w:rPr>
-          <w:rFonts w:hint="cs"/>
-          <w:rtl/>
-        </w:rPr>
-        <w:t>האריתמטים</w:t>
-      </w:r>
-      <w:proofErr w:type="spellEnd"/>
-      <w:r>
-        <w:rPr>
-          <w:rFonts w:hint="cs"/>
-          <w:rtl/>
-        </w:rPr>
-        <w:t xml:space="preserve"> (</w:t>
-      </w:r>
-      <w:proofErr w:type="spellStart"/>
-      <w:r>
-        <w:rPr>
-          <w:rFonts w:hint="cs"/>
-          <w:rtl/>
-        </w:rPr>
-        <w:t>חיבור,חיסור</w:t>
-      </w:r>
-      <w:proofErr w:type="spellEnd"/>
-      <w:r>
-        <w:rPr>
-          <w:rFonts w:hint="cs"/>
-          <w:rtl/>
-        </w:rPr>
-        <w:t xml:space="preserve">, כפל, חילוק ומינוס לפני מספר) מימשה את המתודות </w:t>
-      </w:r>
-      <w:proofErr w:type="spellStart"/>
-      <w:r>
-        <w:t>eval</w:t>
-      </w:r>
-      <w:proofErr w:type="spellEnd"/>
-      <w:r>
-        <w:t>()</w:t>
+        <w:t xml:space="preserve">כל אחת מהביטויים האריתמטים (חיבור,חיסור, כפל, חילוק ומינוס לפני מספר) מימשה את המתודות </w:t>
+      </w:r>
+      <w:r>
+        <w:t>eval()</w:t>
       </w:r>
       <w:r>
         <w:rPr>
@@ -1740,30 +1415,157 @@
         </w:rPr>
         <w:t xml:space="preserve">, </w:t>
       </w:r>
-      <w:proofErr w:type="spellStart"/>
+      <w:r>
+        <w:t>toString()</w:t>
+      </w:r>
+      <w:r>
+        <w:rPr>
+          <w:rFonts w:hint="cs"/>
+          <w:rtl/>
+        </w:rPr>
+        <w:t xml:space="preserve"> בהתאם לביטוי הרצוי. ה </w:t>
+      </w:r>
+      <w:r>
+        <w:t>constructor</w:t>
+      </w:r>
+      <w:r>
+        <w:rPr>
+          <w:rFonts w:hint="cs"/>
+          <w:rtl/>
+        </w:rPr>
+        <w:t xml:space="preserve"> של כל אחד מהן קיבל מספר אחד מסוג </w:t>
+      </w:r>
+      <w:r>
+        <w:t>Number</w:t>
+      </w:r>
+      <w:r>
+        <w:rPr>
+          <w:rFonts w:hint="cs"/>
+          <w:rtl/>
+        </w:rPr>
+        <w:t xml:space="preserve"> או משני סוגים (תלוי באופי הביטוי). אם ביטוי מסויים קיבל מספר מסוג </w:t>
+      </w:r>
+      <w:r>
+        <w:t>Number</w:t>
+      </w:r>
+      <w:r>
+        <w:rPr>
+          <w:rFonts w:hint="cs"/>
+          <w:rtl/>
+        </w:rPr>
+        <w:t xml:space="preserve"> אז </w:t>
+      </w:r>
+      <w:r>
+        <w:t>doubleValue()</w:t>
+      </w:r>
+      <w:r>
+        <w:rPr>
+          <w:rFonts w:hint="cs"/>
+          <w:rtl/>
+        </w:rPr>
+        <w:t xml:space="preserve"> היה פשוט המספר עצמו ו </w:t>
+      </w:r>
       <w:r>
         <w:t>toString</w:t>
       </w:r>
-      <w:proofErr w:type="spellEnd"/>
-      <w:r>
-        <w:t>()</w:t>
-      </w:r>
-      <w:r>
-        <w:rPr>
-          <w:rFonts w:hint="cs"/>
-          <w:rtl/>
-        </w:rPr>
-        <w:t xml:space="preserve"> בהתאם לביטוי הרצוי. ה </w:t>
-      </w:r>
-      <w:r>
-        <w:t>constructor</w:t>
-      </w:r>
-      <w:r>
-        <w:rPr>
-          <w:rFonts w:hint="cs"/>
-          <w:rtl/>
-        </w:rPr>
-        <w:t xml:space="preserve"> של כל אחד מהן קיבל מספר אחד מסוג </w:t>
+      <w:r>
+        <w:rPr>
+          <w:rFonts w:hint="cs"/>
+          <w:rtl/>
+        </w:rPr>
+        <w:t xml:space="preserve"> היה הטקסט של המספר. אם הביטוי קיבל מספר מסוג ביטוי כלשהו, </w:t>
+      </w:r>
+      <w:r>
+        <w:t>doubleValue()</w:t>
+      </w:r>
+      <w:r>
+        <w:rPr>
+          <w:rFonts w:hint="cs"/>
+          <w:rtl/>
+        </w:rPr>
+        <w:t xml:space="preserve"> היה הערך של הביטוי (כי הוא קושר ל </w:t>
+      </w:r>
+      <w:r>
+        <w:t>eval()</w:t>
+      </w:r>
+      <w:r>
+        <w:rPr>
+          <w:rFonts w:hint="cs"/>
+          <w:rtl/>
+        </w:rPr>
+        <w:t xml:space="preserve">) ו </w:t>
+      </w:r>
+      <w:r>
+        <w:t>toString()</w:t>
+      </w:r>
+      <w:r>
+        <w:rPr>
+          <w:rFonts w:hint="cs"/>
+          <w:rtl/>
+        </w:rPr>
+        <w:t xml:space="preserve"> דרס את המתודה הבסיסית והחזיר מחרוזת שמתארת את הביטוי.</w:t>
+      </w:r>
+    </w:p>
+    <w:p>
+      <w:pPr>
+        <w:bidi/>
+        <w:rPr>
+          <w:rtl/>
+        </w:rPr>
+      </w:pPr>
+      <w:r>
+        <w:rPr>
+          <w:rFonts w:hint="cs"/>
+          <w:rtl/>
+        </w:rPr>
+        <w:t>הערך הסופי שהביטוי מחזיר מורכב משרשרת חישובי הביטויים והמחרוזת הסופית מורכבת משרשרת תווים שמייצג כל ביטוי באופן רקורסיבי.</w:t>
+      </w:r>
+    </w:p>
+    <w:p>
+      <w:pPr>
+        <w:bidi/>
+        <w:rPr>
+          <w:rtl/>
+        </w:rPr>
+      </w:pPr>
+      <w:r>
+        <w:rPr>
+          <w:rFonts w:hint="cs"/>
+          <w:rtl/>
+        </w:rPr>
+        <w:lastRenderedPageBreak/>
+        <w:t>*הערה: בנוסף</w:t>
+      </w:r>
+      <w:r>
+        <w:rPr>
+          <w:rFonts w:hint="cs"/>
+          <w:rtl/>
+        </w:rPr>
+        <w:t xml:space="preserve"> ל</w:t>
+      </w:r>
+      <w:r>
+        <w:rPr>
+          <w:rFonts w:hint="cs"/>
+          <w:rtl/>
+        </w:rPr>
+        <w:t xml:space="preserve"> </w:t>
+      </w:r>
+      <w:r>
+        <w:t>doubleValue()</w:t>
+      </w:r>
+      <w:r>
+        <w:rPr>
+          <w:rFonts w:hint="cs"/>
+          <w:rtl/>
+        </w:rPr>
+        <w:t>,</w:t>
+      </w:r>
+      <w:r>
+        <w:rPr>
+          <w:rFonts w:hint="cs"/>
+          <w:rtl/>
+        </w:rPr>
+        <w:t xml:space="preserve"> המחלקה </w:t>
       </w:r>
       <w:r>
         <w:t>Number</w:t>
@@ -1773,118 +1575,53 @@
           <w:rFonts w:hint="cs"/>
           <w:rtl/>
         </w:rPr>
-        <w:t xml:space="preserve"> או משני סוגים (תלוי באופי הביטוי). אם ביטוי </w:t>
-      </w:r>
-      <w:proofErr w:type="spellStart"/>
-      <w:r>
-        <w:rPr>
-          <w:rFonts w:hint="cs"/>
-          <w:rtl/>
-        </w:rPr>
-        <w:t>מסויים</w:t>
-      </w:r>
-      <w:proofErr w:type="spellEnd"/>
-      <w:r>
-        <w:rPr>
-          <w:rFonts w:hint="cs"/>
-          <w:rtl/>
-        </w:rPr>
-        <w:t xml:space="preserve"> קיבל מספר מסוג </w:t>
-      </w:r>
-      <w:r>
-        <w:t>Number</w:t>
-      </w:r>
-      <w:r>
-        <w:rPr>
-          <w:rFonts w:hint="cs"/>
-          <w:rtl/>
-        </w:rPr>
-        <w:t xml:space="preserve"> אז </w:t>
-      </w:r>
-      <w:proofErr w:type="spellStart"/>
-      <w:r>
-        <w:t>doubleValue</w:t>
-      </w:r>
-      <w:proofErr w:type="spellEnd"/>
-      <w:r>
-        <w:t>()</w:t>
-      </w:r>
-      <w:r>
-        <w:rPr>
-          <w:rFonts w:hint="cs"/>
-          <w:rtl/>
-        </w:rPr>
-        <w:t xml:space="preserve"> היה פשוט המספר עצמו ו </w:t>
-      </w:r>
-      <w:proofErr w:type="spellStart"/>
-      <w:r>
-        <w:t>toString</w:t>
-      </w:r>
-      <w:proofErr w:type="spellEnd"/>
-      <w:r>
-        <w:rPr>
-          <w:rFonts w:hint="cs"/>
-          <w:rtl/>
-        </w:rPr>
-        <w:t xml:space="preserve"> היה הטקסט של המספר. אם הביטוי קיבל מספר מסוג ביטוי כלשהו, </w:t>
-      </w:r>
-      <w:proofErr w:type="spellStart"/>
-      <w:r>
-        <w:t>doubleValue</w:t>
-      </w:r>
-      <w:proofErr w:type="spellEnd"/>
-      <w:r>
-        <w:t>()</w:t>
-      </w:r>
-      <w:r>
-        <w:rPr>
-          <w:rFonts w:hint="cs"/>
-          <w:rtl/>
-        </w:rPr>
-        <w:t xml:space="preserve"> היה הערך של הביטוי (כי הוא קושר ל </w:t>
-      </w:r>
-      <w:proofErr w:type="spellStart"/>
-      <w:r>
-        <w:t>eval</w:t>
-      </w:r>
-      <w:proofErr w:type="spellEnd"/>
-      <w:r>
-        <w:t>()</w:t>
-      </w:r>
-      <w:r>
-        <w:rPr>
-          <w:rFonts w:hint="cs"/>
-          <w:rtl/>
-        </w:rPr>
-        <w:t xml:space="preserve">) ו </w:t>
-      </w:r>
-      <w:proofErr w:type="spellStart"/>
-      <w:r>
-        <w:t>toString</w:t>
-      </w:r>
-      <w:proofErr w:type="spellEnd"/>
-      <w:r>
-        <w:t>()</w:t>
-      </w:r>
-      <w:r>
-        <w:rPr>
-          <w:rFonts w:hint="cs"/>
-          <w:rtl/>
-        </w:rPr>
-        <w:t xml:space="preserve"> דרס את המתודה הבסיסית והחזיר מחרוזת שמתארת את הביטוי.</w:t>
-      </w:r>
-    </w:p>
-    <w:p>
-      <w:pPr>
-        <w:bidi/>
-      </w:pPr>
-      <w:r>
-        <w:rPr>
-          <w:rFonts w:hint="cs"/>
-          <w:rtl/>
-        </w:rPr>
-        <w:t>הערך הסופי שהביטוי מחזיר מורכב משרשרת חישובי הביטויים והמחרוזת הסופית מורכבת משרשרת תווים שמייצג כל ביטוי באופן רקורסיבי.</w:t>
-      </w:r>
+        <w:t xml:space="preserve"> דורשת לממש גם את </w:t>
+      </w:r>
+      <w:r>
+        <w:t>floatValue(), intValue(), longValue()</w:t>
+      </w:r>
+      <w:r>
+        <w:rPr>
+          <w:rFonts w:hint="cs"/>
+          <w:rtl/>
+        </w:rPr>
+        <w:t xml:space="preserve">. באופן דומה ל </w:t>
+      </w:r>
+      <w:r>
+        <w:t>doubleValue()</w:t>
+      </w:r>
+      <w:r>
+        <w:rPr>
+          <w:rFonts w:hint="cs"/>
+          <w:rtl/>
+        </w:rPr>
+        <w:t xml:space="preserve">, כל אחת מהן מחזירה את </w:t>
+      </w:r>
+      <w:r>
+        <w:t>eval()</w:t>
+      </w:r>
+      <w:r>
+        <w:rPr>
+          <w:rFonts w:hint="cs"/>
+          <w:rtl/>
+        </w:rPr>
+        <w:t xml:space="preserve"> עם המרה מ </w:t>
+      </w:r>
+      <w:r>
+        <w:t>double</w:t>
+      </w:r>
+      <w:r>
+        <w:rPr>
+          <w:rFonts w:hint="cs"/>
+          <w:rtl/>
+        </w:rPr>
+        <w:t xml:space="preserve"> לטיפוס שמצופה ממנה.</w:t>
+      </w:r>
+    </w:p>
+    <w:p>
+      <w:pPr>
+        <w:bidi/>
+      </w:pPr>
     </w:p>
     <w:p>
       <w:pPr>
@@ -1899,7 +1636,6 @@
           <w:rFonts w:hint="cs"/>
           <w:rtl/>
         </w:rPr>
-        <w:lastRenderedPageBreak/>
         <w:t>שאלה 4</w:t>
       </w:r>
     </w:p>
@@ -1952,13 +1688,8 @@
         </w:rPr>
         <w:t xml:space="preserve"> מייצגת עובד בלבד. הוספת יכולות </w:t>
       </w:r>
-      <w:proofErr w:type="spellStart"/>
-      <w:r>
-        <w:t>toXML</w:t>
-      </w:r>
-      <w:proofErr w:type="spellEnd"/>
-      <w:r>
-        <w:t>()</w:t>
+      <w:r>
+        <w:t>toXML()</w:t>
       </w:r>
       <w:r>
         <w:rPr>
@@ -1967,13 +1698,8 @@
         </w:rPr>
         <w:t xml:space="preserve"> ו </w:t>
       </w:r>
-      <w:proofErr w:type="spellStart"/>
-      <w:r>
-        <w:t>toDB</w:t>
-      </w:r>
-      <w:proofErr w:type="spellEnd"/>
-      <w:r>
-        <w:t>()</w:t>
+      <w:r>
+        <w:t>toDB()</w:t>
       </w:r>
       <w:r>
         <w:rPr>
@@ -2006,7 +1732,21 @@
           <w:rFonts w:hint="cs"/>
           <w:rtl/>
         </w:rPr>
-        <w:t xml:space="preserve"> מוצמדים שלא לצורך לעובד והדבר מקשה על שינויים בעתיד.</w:t>
+        <w:t xml:space="preserve"> מוצמדים שלא לצורך לעובד והדבר מקשה על שינויים בעתיד</w:t>
+      </w:r>
+      <w:r>
+        <w:rPr>
+          <w:rFonts w:hint="cs"/>
+          <w:rtl/>
+        </w:rPr>
+        <w:t>, זיהום מחלקה וכו..</w:t>
+      </w:r>
+      <w:r>
+        <w:rPr>
+          <w:rFonts w:hint="cs"/>
+          <w:rtl/>
+        </w:rPr>
+        <w:t>.</w:t>
       </w:r>
     </w:p>
     <w:p>
@@ -2044,9 +1784,9 @@
           <w:noProof/>
         </w:rPr>
         <w:drawing>
-          <wp:inline distT="0" distB="0" distL="0" distR="0" wp14:anchorId="163432EC" wp14:editId="6B92336A">
-            <wp:extent cx="5098211" cy="4549174"/>
-            <wp:effectExtent l="0" t="0" r="7620" b="3810"/>
+          <wp:inline distT="0" distB="0" distL="0" distR="0" wp14:anchorId="163432EC" wp14:editId="27053C92">
+            <wp:extent cx="5631789" cy="5025289"/>
+            <wp:effectExtent l="0" t="0" r="7620" b="4445"/>
             <wp:docPr id="4" name="Picture 4"/>
             <wp:cNvGraphicFramePr>
               <a:graphicFrameLocks xmlns:a="http://schemas.openxmlformats.org/drawingml/2006/main" noChangeAspect="1"/>
@@ -2067,7 +1807,7 @@
                   <pic:spPr>
                     <a:xfrm>
                       <a:off x="0" y="0"/>
-                      <a:ext cx="5106334" cy="4556422"/>
+                      <a:ext cx="5645029" cy="5037104"/>
                     </a:xfrm>
                     <a:prstGeom prst="rect">
                       <a:avLst/>
@@ -2104,11 +1844,9 @@
         </w:rPr>
         <w:t xml:space="preserve">מחלקה נפרדת בשם </w:t>
       </w:r>
-      <w:proofErr w:type="spellStart"/>
       <w:r>
         <w:t>XMLBuilder</w:t>
       </w:r>
-      <w:proofErr w:type="spellEnd"/>
       <w:r>
         <w:rPr>
           <w:rFonts w:hint="cs"/>
@@ -2124,29 +1862,11 @@
           <w:rFonts w:hint="cs"/>
           <w:rtl/>
         </w:rPr>
-        <w:t xml:space="preserve"> (</w:t>
-      </w:r>
-      <w:proofErr w:type="spellStart"/>
-      <w:r>
-        <w:rPr>
-          <w:rFonts w:hint="cs"/>
-          <w:rtl/>
-        </w:rPr>
-        <w:t>מממשקת</w:t>
-      </w:r>
-      <w:proofErr w:type="spellEnd"/>
-      <w:r>
-        <w:rPr>
-          <w:rFonts w:hint="cs"/>
-          <w:rtl/>
-        </w:rPr>
-        <w:t xml:space="preserve"> ממשק כללי בשם </w:t>
-      </w:r>
-      <w:proofErr w:type="spellStart"/>
+        <w:t xml:space="preserve"> (מממשקת ממשק כללי בשם </w:t>
+      </w:r>
       <w:r>
         <w:t>DBBuilder</w:t>
       </w:r>
-      <w:proofErr w:type="spellEnd"/>
       <w:r>
         <w:rPr>
           <w:rFonts w:hint="cs"/>
@@ -2197,11 +1917,9 @@
         </w:rPr>
         <w:t xml:space="preserve">) לכלל העובדים. היא מכילה (או מקבלת) את רשימת העובדים ומוסיפה כל עובד ל </w:t>
       </w:r>
-      <w:proofErr w:type="spellStart"/>
       <w:r>
         <w:t>db</w:t>
       </w:r>
-      <w:proofErr w:type="spellEnd"/>
       <w:r>
         <w:rPr>
           <w:rFonts w:hint="cs"/>
@@ -2209,13 +1927,8 @@
         </w:rPr>
         <w:t xml:space="preserve"> ע"י שימוש במתודה </w:t>
       </w:r>
-      <w:proofErr w:type="spellStart"/>
-      <w:r>
-        <w:t>appendEmployee</w:t>
-      </w:r>
-      <w:proofErr w:type="spellEnd"/>
-      <w:r>
-        <w:t>()</w:t>
+      <w:r>
+        <w:t>appendEmployee()</w:t>
       </w:r>
       <w:r>
         <w:rPr>
@@ -2289,13 +2002,8 @@
         </w:rPr>
         <w:t xml:space="preserve"> בשם </w:t>
       </w:r>
-      <w:proofErr w:type="spellStart"/>
-      <w:r>
-        <w:t>appendEmployee</w:t>
-      </w:r>
-      <w:proofErr w:type="spellEnd"/>
-      <w:r>
-        <w:t>()</w:t>
+      <w:r>
+        <w:t>appendEmployee()</w:t>
       </w:r>
       <w:r>
         <w:rPr>
@@ -2314,11 +2022,9 @@
         </w:rPr>
         <w:t xml:space="preserve"> יגרור שינוי במתודה </w:t>
       </w:r>
-      <w:proofErr w:type="spellStart"/>
       <w:r>
         <w:t>appendEmploy</w:t>
       </w:r>
-      <w:proofErr w:type="spellEnd"/>
       <w:r>
         <w:rPr>
           <w:rFonts w:hint="cs"/>
@@ -2353,11 +2059,9 @@
         </w:rPr>
         <w:t xml:space="preserve"> כלשהו. כך ניתן גם להשתמש במחלקה </w:t>
       </w:r>
-      <w:proofErr w:type="spellStart"/>
       <w:r>
         <w:t>XMLBuilder</w:t>
       </w:r>
-      <w:proofErr w:type="spellEnd"/>
       <w:r>
         <w:rPr>
           <w:rFonts w:hint="cs"/>
@@ -2375,11 +2079,9 @@
         </w:rPr>
         <w:t xml:space="preserve"> בסוג קובץ אחר (כי השתמשנו בממשק </w:t>
       </w:r>
-      <w:proofErr w:type="spellStart"/>
       <w:r>
         <w:t>DBBuilder</w:t>
       </w:r>
-      <w:proofErr w:type="spellEnd"/>
       <w:r>
         <w:rPr>
           <w:rFonts w:hint="cs"/>
@@ -2395,12 +2097,6 @@
           <w:rtl/>
         </w:rPr>
       </w:pPr>
-      <w:r>
-        <w:rPr>
-          <w:rtl/>
-        </w:rPr>
-        <w:br w:type="page"/>
-      </w:r>
     </w:p>
     <w:p>
       <w:pPr>
@@ -2412,7 +2108,6 @@
         <w:bidi/>
       </w:pPr>
       <w:r>
-        <w:lastRenderedPageBreak/>
         <w:t>Chain of responsibility</w:t>
       </w:r>
       <w:r>
@@ -2434,23 +2129,35 @@
           <w:rFonts w:hint="cs"/>
           <w:rtl/>
         </w:rPr>
-        <w:t xml:space="preserve"> אם אחריות </w:t>
-      </w:r>
-      <w:proofErr w:type="spellStart"/>
-      <w:r>
-        <w:rPr>
-          <w:rFonts w:hint="cs"/>
-          <w:rtl/>
-        </w:rPr>
-        <w:t>מסויימת</w:t>
-      </w:r>
-      <w:proofErr w:type="spellEnd"/>
-      <w:r>
-        <w:rPr>
-          <w:rFonts w:hint="cs"/>
-          <w:rtl/>
-        </w:rPr>
-        <w:t xml:space="preserve"> יכולה לבצע את המוטל עליה, אז היא עושה זאת ואם לא אז היא "מגלגלת את האחריות הלאה", כלומר מעבירה את זה ליחידה הבאה. </w:t>
+        <w:t xml:space="preserve"> אם אחריות מסויימת יכולה לבצע את המוטל עליה, אז </w:t>
+      </w:r>
+      <w:r>
+        <w:rPr>
+          <w:rFonts w:hint="cs"/>
+          <w:rtl/>
+        </w:rPr>
+        <w:t>תבצע אותה</w:t>
+      </w:r>
+      <w:r>
+        <w:rPr>
+          <w:rFonts w:hint="cs"/>
+          <w:rtl/>
+        </w:rPr>
+        <w:t xml:space="preserve"> ואם לא אז היא "מגלגלת את </w:t>
+      </w:r>
+      <w:r>
+        <w:rPr>
+          <w:rFonts w:hint="cs"/>
+          <w:rtl/>
+        </w:rPr>
+        <w:t xml:space="preserve">האחריות הלאה", כלומר מעבירה </w:t>
+      </w:r>
+      <w:r>
+        <w:rPr>
+          <w:rFonts w:hint="cs"/>
+          <w:rtl/>
+        </w:rPr>
+        <w:t xml:space="preserve">ליחידה הבאה. </w:t>
       </w:r>
       <w:r>
         <w:rPr>
@@ -2479,7 +2186,21 @@
           <w:rFonts w:hint="cs"/>
           <w:rtl/>
         </w:rPr>
-        <w:t>עקרון אחריות היחידה ממומש כאן מכיוון שישנה הפרדה מוחלטת בין תחומי האחריות כאשר את הרצף והעדיפות בין היחידות השונות קובע הלקוח.</w:t>
+        <w:t>עקרון אחריות היחידה ממומש כאן מכיוון שישנה הפרדה מוחלטת בין תחומי</w:t>
+      </w:r>
+      <w:r>
+        <w:rPr>
+          <w:rFonts w:hint="cs"/>
+          <w:rtl/>
+        </w:rPr>
+        <w:t xml:space="preserve"> האחריות כאשר את הרצף היחידות ו</w:t>
+      </w:r>
+      <w:r>
+        <w:rPr>
+          <w:rFonts w:hint="cs"/>
+          <w:rtl/>
+        </w:rPr>
+        <w:t>העדיפות בין היחידות השונות קובע הלקוח.</w:t>
       </w:r>
     </w:p>
     <w:p>
@@ -2496,9 +2217,6 @@
           <w:numId w:val="10"/>
         </w:numPr>
         <w:bidi/>
-        <w:rPr>
-          <w:rFonts w:hint="cs"/>
-        </w:rPr>
       </w:pPr>
       <w:r>
         <w:rPr>
@@ -2573,7 +2291,6 @@
         <w:pStyle w:val="ListParagraph"/>
         <w:bidi/>
         <w:rPr>
-          <w:rFonts w:hint="cs"/>
           <w:rtl/>
         </w:rPr>
       </w:pPr>
@@ -2630,7 +2347,6 @@
         <w:pStyle w:val="ListParagraph"/>
         <w:bidi/>
         <w:rPr>
-          <w:rFonts w:hint="cs"/>
           <w:rtl/>
         </w:rPr>
       </w:pPr>
@@ -2667,13 +2383,13 @@
         <w:pStyle w:val="ListParagraph"/>
         <w:bidi/>
         <w:rPr>
-          <w:rFonts w:hint="cs"/>
           <w:rtl/>
         </w:rPr>
       </w:pPr>
       <w:r>
         <w:rPr>
           <w:rFonts w:cs="Arial"/>
+          <w:noProof/>
           <w:rtl/>
         </w:rPr>
         <w:drawing>
@@ -2725,7 +2441,6 @@
         <w:pStyle w:val="ListParagraph"/>
         <w:bidi/>
         <w:rPr>
-          <w:rFonts w:hint="cs"/>
           <w:rtl/>
         </w:rPr>
       </w:pPr>
@@ -2735,7 +2450,6 @@
         <w:pStyle w:val="ListParagraph"/>
         <w:bidi/>
         <w:rPr>
-          <w:rFonts w:hint="cs"/>
           <w:rtl/>
         </w:rPr>
       </w:pPr>
@@ -2829,8 +2543,6 @@
         </w:rPr>
         <w:t xml:space="preserve"> זה. </w:t>
       </w:r>
-      <w:bookmarkStart w:id="0" w:name="_GoBack"/>
-      <w:bookmarkEnd w:id="0"/>
     </w:p>
     <w:sectPr>
       <w:pgSz w:w="12240" w:h="15840"/>
@@ -2843,8 +2555,8 @@
 </file>
 
 <file path=word/numbering.xml><?xml version="1.0" encoding="utf-8"?>
-<w:numbering xmlns:wpc="http://schemas.microsoft.com/office/word/2010/wordprocessingCanvas" xmlns:mo="http://schemas.microsoft.com/office/mac/office/2008/main" xmlns:mc="http://schemas.openxmlformats.org/markup-compatibility/2006" xmlns:mv="urn:schemas-microsoft-com:mac:vml" xmlns:o="urn:schemas-microsoft-com:office:office" xmlns:r="http://schemas.openxmlformats.org/officeDocument/2006/relationships" xmlns:m="http://schemas.openxmlformats.org/officeDocument/2006/math" xmlns:v="urn:schemas-microsoft-com:vml" xmlns:wp14="http://schemas.microsoft.com/office/word/2010/wordprocessingDrawing" xmlns:wp="http://schemas.openxmlformats.org/drawingml/2006/wordprocessingDrawing" xmlns:w10="urn:schemas-microsoft-com:office:word" xmlns:w="http://schemas.openxmlformats.org/wordprocessingml/2006/main" xmlns:w14="http://schemas.microsoft.com/office/word/2010/wordml" xmlns:w15="http://schemas.microsoft.com/office/word/2012/wordml" xmlns:wpg="http://schemas.microsoft.com/office/word/2010/wordprocessingGroup" xmlns:wpi="http://schemas.microsoft.com/office/word/2010/wordprocessingInk" xmlns:wne="http://schemas.microsoft.com/office/word/2006/wordml" xmlns:wps="http://schemas.microsoft.com/office/word/2010/wordprocessingShape" mc:Ignorable="w14 w15 wp14">
-  <w:abstractNum w:abstractNumId="0">
+<w:numbering xmlns:wpc="http://schemas.microsoft.com/office/word/2010/wordprocessingCanvas" xmlns:cx="http://schemas.microsoft.com/office/drawing/2014/chartex" xmlns:cx1="http://schemas.microsoft.com/office/drawing/2015/9/8/chartex" xmlns:mc="http://schemas.openxmlformats.org/markup-compatibility/2006" xmlns:o="urn:schemas-microsoft-com:office:office" xmlns:r="http://schemas.openxmlformats.org/officeDocument/2006/relationships" xmlns:m="http://schemas.openxmlformats.org/officeDocument/2006/math" xmlns:v="urn:schemas-microsoft-com:vml" xmlns:wp14="http://schemas.microsoft.com/office/word/2010/wordprocessingDrawing" xmlns:wp="http://schemas.openxmlformats.org/drawingml/2006/wordprocessingDrawing" xmlns:w10="urn:schemas-microsoft-com:office:word" xmlns:w="http://schemas.openxmlformats.org/wordprocessingml/2006/main" xmlns:w14="http://schemas.microsoft.com/office/word/2010/wordml" xmlns:w15="http://schemas.microsoft.com/office/word/2012/wordml" xmlns:w16se="http://schemas.microsoft.com/office/word/2015/wordml/symex" xmlns:wpg="http://schemas.microsoft.com/office/word/2010/wordprocessingGroup" xmlns:wpi="http://schemas.microsoft.com/office/word/2010/wordprocessingInk" xmlns:wne="http://schemas.microsoft.com/office/word/2006/wordml" xmlns:wps="http://schemas.microsoft.com/office/word/2010/wordprocessingShape" mc:Ignorable="w14 w15 w16se wp14">
+  <w:abstractNum w:abstractNumId="0" w15:restartNumberingAfterBreak="0">
     <w:nsid w:val="00A14023"/>
     <w:multiLevelType w:val="hybridMultilevel"/>
     <w:tmpl w:val="9C968F8A"/>
@@ -2933,7 +2645,7 @@
       </w:pPr>
     </w:lvl>
   </w:abstractNum>
-  <w:abstractNum w:abstractNumId="1">
+  <w:abstractNum w:abstractNumId="1" w15:restartNumberingAfterBreak="0">
     <w:nsid w:val="06836F76"/>
     <w:multiLevelType w:val="hybridMultilevel"/>
     <w:tmpl w:val="B562EFFC"/>
@@ -3046,7 +2758,7 @@
       </w:rPr>
     </w:lvl>
   </w:abstractNum>
-  <w:abstractNum w:abstractNumId="2">
+  <w:abstractNum w:abstractNumId="2" w15:restartNumberingAfterBreak="0">
     <w:nsid w:val="0BB43A9D"/>
     <w:multiLevelType w:val="hybridMultilevel"/>
     <w:tmpl w:val="15C0CBCC"/>
@@ -3135,7 +2847,7 @@
       </w:pPr>
     </w:lvl>
   </w:abstractNum>
-  <w:abstractNum w:abstractNumId="3">
+  <w:abstractNum w:abstractNumId="3" w15:restartNumberingAfterBreak="0">
     <w:nsid w:val="1AE85A08"/>
     <w:multiLevelType w:val="hybridMultilevel"/>
     <w:tmpl w:val="778A801E"/>
@@ -3224,7 +2936,7 @@
       </w:pPr>
     </w:lvl>
   </w:abstractNum>
-  <w:abstractNum w:abstractNumId="4">
+  <w:abstractNum w:abstractNumId="4" w15:restartNumberingAfterBreak="0">
     <w:nsid w:val="2A94232A"/>
     <w:multiLevelType w:val="hybridMultilevel"/>
     <w:tmpl w:val="73E6CF66"/>
@@ -3313,7 +3025,7 @@
       </w:pPr>
     </w:lvl>
   </w:abstractNum>
-  <w:abstractNum w:abstractNumId="5">
+  <w:abstractNum w:abstractNumId="5" w15:restartNumberingAfterBreak="0">
     <w:nsid w:val="350E148D"/>
     <w:multiLevelType w:val="hybridMultilevel"/>
     <w:tmpl w:val="9C968F8A"/>
@@ -3402,7 +3114,7 @@
       </w:pPr>
     </w:lvl>
   </w:abstractNum>
-  <w:abstractNum w:abstractNumId="6">
+  <w:abstractNum w:abstractNumId="6" w15:restartNumberingAfterBreak="0">
     <w:nsid w:val="35775F07"/>
     <w:multiLevelType w:val="hybridMultilevel"/>
     <w:tmpl w:val="D62C1790"/>
@@ -3491,7 +3203,7 @@
       </w:pPr>
     </w:lvl>
   </w:abstractNum>
-  <w:abstractNum w:abstractNumId="7">
+  <w:abstractNum w:abstractNumId="7" w15:restartNumberingAfterBreak="0">
     <w:nsid w:val="42895426"/>
     <w:multiLevelType w:val="hybridMultilevel"/>
     <w:tmpl w:val="4ADC458E"/>
@@ -3603,7 +3315,7 @@
       </w:rPr>
     </w:lvl>
   </w:abstractNum>
-  <w:abstractNum w:abstractNumId="8">
+  <w:abstractNum w:abstractNumId="8" w15:restartNumberingAfterBreak="0">
     <w:nsid w:val="7B570C5B"/>
     <w:multiLevelType w:val="hybridMultilevel"/>
     <w:tmpl w:val="39F85BD8"/>
@@ -3716,7 +3428,7 @@
       </w:rPr>
     </w:lvl>
   </w:abstractNum>
-  <w:abstractNum w:abstractNumId="9">
+  <w:abstractNum w:abstractNumId="9" w15:restartNumberingAfterBreak="0">
     <w:nsid w:val="7C2E4192"/>
     <w:multiLevelType w:val="hybridMultilevel"/>
     <w:tmpl w:val="D152E624"/>
@@ -3839,7 +3551,7 @@
 </file>
 
 <file path=word/styles.xml><?xml version="1.0" encoding="utf-8"?>
-<w:styles xmlns:mc="http://schemas.openxmlformats.org/markup-compatibility/2006" xmlns:r="http://schemas.openxmlformats.org/officeDocument/2006/relationships" xmlns:w="http://schemas.openxmlformats.org/wordprocessingml/2006/main" xmlns:w14="http://schemas.microsoft.com/office/word/2010/wordml" xmlns:w15="http://schemas.microsoft.com/office/word/2012/wordml" mc:Ignorable="w14 w15">
+<w:styles xmlns:mc="http://schemas.openxmlformats.org/markup-compatibility/2006" xmlns:r="http://schemas.openxmlformats.org/officeDocument/2006/relationships" xmlns:w="http://schemas.openxmlformats.org/wordprocessingml/2006/main" xmlns:w14="http://schemas.microsoft.com/office/word/2010/wordml" xmlns:w15="http://schemas.microsoft.com/office/word/2012/wordml" xmlns:w16se="http://schemas.microsoft.com/office/word/2015/wordml/symex" mc:Ignorable="w14 w15 w16se">
   <w:docDefaults>
     <w:rPrDefault>
       <w:rPr>
@@ -3855,7 +3567,7 @@
       </w:pPr>
     </w:pPrDefault>
   </w:docDefaults>
-  <w:latentStyles w:defLockedState="0" w:defUIPriority="99" w:defSemiHidden="0" w:defUnhideWhenUsed="0" w:defQFormat="0" w:count="380">
+  <w:latentStyles w:defLockedState="0" w:defUIPriority="99" w:defSemiHidden="0" w:defUnhideWhenUsed="0" w:defQFormat="0" w:count="371">
     <w:lsdException w:name="Normal" w:uiPriority="0" w:qFormat="1"/>
     <w:lsdException w:name="heading 1" w:uiPriority="9" w:qFormat="1"/>
     <w:lsdException w:name="heading 2" w:semiHidden="1" w:uiPriority="9" w:unhideWhenUsed="1" w:qFormat="1"/>

</xml_diff>